<commit_message>
Im working on the login phase, but dude wtf
</commit_message>
<xml_diff>
--- a/Not-Code/Documentation.docx
+++ b/Not-Code/Documentation.docx
@@ -1269,10 +1269,77 @@
     </w:p>
     <w:p>
       <w:pPr>
+        <w:pStyle w:val="Heading3"/>
         <w:rPr>
           <w:noProof/>
         </w:rPr>
       </w:pPr>
+      <w:r>
+        <w:rPr>
+          <w:noProof/>
+        </w:rPr>
+        <w:t>Code planning</w:t>
+      </w:r>
+    </w:p>
+    <w:p>
+      <w:pPr>
+        <w:pStyle w:val="ListParagraph"/>
+        <w:numPr>
+          <w:ilvl w:val="0"/>
+          <w:numId w:val="6"/>
+        </w:numPr>
+      </w:pPr>
+      <w:r>
+        <w:t>Load tblUsers into an array (Just the usernames and passwords</w:t>
+      </w:r>
+      <w:r>
+        <w:t>)</w:t>
+      </w:r>
+    </w:p>
+    <w:p>
+      <w:pPr>
+        <w:pStyle w:val="ListParagraph"/>
+        <w:numPr>
+          <w:ilvl w:val="1"/>
+          <w:numId w:val="6"/>
+        </w:numPr>
+      </w:pPr>
+      <w:r>
+        <w:t xml:space="preserve">Display dashboard if valid </w:t>
+      </w:r>
+    </w:p>
+    <w:p>
+      <w:pPr>
+        <w:pStyle w:val="ListParagraph"/>
+        <w:numPr>
+          <w:ilvl w:val="1"/>
+          <w:numId w:val="6"/>
+        </w:numPr>
+      </w:pPr>
+      <w:r>
+        <w:t xml:space="preserve">Else </w:t>
+      </w:r>
+      <w:r>
+        <w:t>display error</w:t>
+      </w:r>
+    </w:p>
+    <w:p>
+      <w:pPr>
+        <w:pStyle w:val="ListParagraph"/>
+        <w:numPr>
+          <w:ilvl w:val="0"/>
+          <w:numId w:val="6"/>
+        </w:numPr>
+      </w:pPr>
+      <w:r>
+        <w:t>The use of Dictionar</w:t>
+      </w:r>
+      <w:r>
+        <w:t>y in python. The tables will be read in</w:t>
+      </w:r>
+      <w:r>
+        <w:t>to a dictionary at the start of an operation for easy lookup when needed</w:t>
+      </w:r>
     </w:p>
     <w:p>
       <w:r>
@@ -2027,6 +2094,119 @@
       </w:rPr>
     </w:lvl>
   </w:abstractNum>
+  <w:abstractNum w:abstractNumId="5" w15:restartNumberingAfterBreak="0">
+    <w:nsid w:val="669F37B7"/>
+    <w:multiLevelType w:val="hybridMultilevel"/>
+    <w:tmpl w:val="3FDAEB2E"/>
+    <w:lvl w:ilvl="0" w:tplc="1C090001">
+      <w:start w:val="1"/>
+      <w:numFmt w:val="bullet"/>
+      <w:lvlText w:val=""/>
+      <w:lvlJc w:val="left"/>
+      <w:pPr>
+        <w:ind w:left="720" w:hanging="360"/>
+      </w:pPr>
+      <w:rPr>
+        <w:rFonts w:ascii="Symbol" w:hAnsi="Symbol" w:hint="default"/>
+      </w:rPr>
+    </w:lvl>
+    <w:lvl w:ilvl="1" w:tplc="1C090003">
+      <w:start w:val="1"/>
+      <w:numFmt w:val="bullet"/>
+      <w:lvlText w:val="o"/>
+      <w:lvlJc w:val="left"/>
+      <w:pPr>
+        <w:ind w:left="1440" w:hanging="360"/>
+      </w:pPr>
+      <w:rPr>
+        <w:rFonts w:ascii="Courier New" w:hAnsi="Courier New" w:cs="Courier New" w:hint="default"/>
+      </w:rPr>
+    </w:lvl>
+    <w:lvl w:ilvl="2" w:tplc="1C090005" w:tentative="1">
+      <w:start w:val="1"/>
+      <w:numFmt w:val="bullet"/>
+      <w:lvlText w:val=""/>
+      <w:lvlJc w:val="left"/>
+      <w:pPr>
+        <w:ind w:left="2160" w:hanging="360"/>
+      </w:pPr>
+      <w:rPr>
+        <w:rFonts w:ascii="Wingdings" w:hAnsi="Wingdings" w:hint="default"/>
+      </w:rPr>
+    </w:lvl>
+    <w:lvl w:ilvl="3" w:tplc="1C090001" w:tentative="1">
+      <w:start w:val="1"/>
+      <w:numFmt w:val="bullet"/>
+      <w:lvlText w:val=""/>
+      <w:lvlJc w:val="left"/>
+      <w:pPr>
+        <w:ind w:left="2880" w:hanging="360"/>
+      </w:pPr>
+      <w:rPr>
+        <w:rFonts w:ascii="Symbol" w:hAnsi="Symbol" w:hint="default"/>
+      </w:rPr>
+    </w:lvl>
+    <w:lvl w:ilvl="4" w:tplc="1C090003" w:tentative="1">
+      <w:start w:val="1"/>
+      <w:numFmt w:val="bullet"/>
+      <w:lvlText w:val="o"/>
+      <w:lvlJc w:val="left"/>
+      <w:pPr>
+        <w:ind w:left="3600" w:hanging="360"/>
+      </w:pPr>
+      <w:rPr>
+        <w:rFonts w:ascii="Courier New" w:hAnsi="Courier New" w:cs="Courier New" w:hint="default"/>
+      </w:rPr>
+    </w:lvl>
+    <w:lvl w:ilvl="5" w:tplc="1C090005" w:tentative="1">
+      <w:start w:val="1"/>
+      <w:numFmt w:val="bullet"/>
+      <w:lvlText w:val=""/>
+      <w:lvlJc w:val="left"/>
+      <w:pPr>
+        <w:ind w:left="4320" w:hanging="360"/>
+      </w:pPr>
+      <w:rPr>
+        <w:rFonts w:ascii="Wingdings" w:hAnsi="Wingdings" w:hint="default"/>
+      </w:rPr>
+    </w:lvl>
+    <w:lvl w:ilvl="6" w:tplc="1C090001" w:tentative="1">
+      <w:start w:val="1"/>
+      <w:numFmt w:val="bullet"/>
+      <w:lvlText w:val=""/>
+      <w:lvlJc w:val="left"/>
+      <w:pPr>
+        <w:ind w:left="5040" w:hanging="360"/>
+      </w:pPr>
+      <w:rPr>
+        <w:rFonts w:ascii="Symbol" w:hAnsi="Symbol" w:hint="default"/>
+      </w:rPr>
+    </w:lvl>
+    <w:lvl w:ilvl="7" w:tplc="1C090003" w:tentative="1">
+      <w:start w:val="1"/>
+      <w:numFmt w:val="bullet"/>
+      <w:lvlText w:val="o"/>
+      <w:lvlJc w:val="left"/>
+      <w:pPr>
+        <w:ind w:left="5760" w:hanging="360"/>
+      </w:pPr>
+      <w:rPr>
+        <w:rFonts w:ascii="Courier New" w:hAnsi="Courier New" w:cs="Courier New" w:hint="default"/>
+      </w:rPr>
+    </w:lvl>
+    <w:lvl w:ilvl="8" w:tplc="1C090005" w:tentative="1">
+      <w:start w:val="1"/>
+      <w:numFmt w:val="bullet"/>
+      <w:lvlText w:val=""/>
+      <w:lvlJc w:val="left"/>
+      <w:pPr>
+        <w:ind w:left="6480" w:hanging="360"/>
+      </w:pPr>
+      <w:rPr>
+        <w:rFonts w:ascii="Wingdings" w:hAnsi="Wingdings" w:hint="default"/>
+      </w:rPr>
+    </w:lvl>
+  </w:abstractNum>
   <w:num w:numId="1" w16cid:durableId="213662977">
     <w:abstractNumId w:val="0"/>
   </w:num>
@@ -2041,6 +2221,9 @@
   </w:num>
   <w:num w:numId="5" w16cid:durableId="1252854285">
     <w:abstractNumId w:val="2"/>
+  </w:num>
+  <w:num w:numId="6" w16cid:durableId="805658192">
+    <w:abstractNumId w:val="5"/>
   </w:num>
 </w:numbering>
 </file>

</xml_diff>

<commit_message>
Basics of hire out, and start of return movie
</commit_message>
<xml_diff>
--- a/Not-Code/Documentation.docx
+++ b/Not-Code/Documentation.docx
@@ -1290,7 +1290,15 @@
         </w:numPr>
       </w:pPr>
       <w:r>
-        <w:t>Load tblUsers into an array (Just the usernames and passwords</w:t>
+        <w:t xml:space="preserve">Load </w:t>
+      </w:r>
+      <w:proofErr w:type="spellStart"/>
+      <w:r>
+        <w:t>tblUsers</w:t>
+      </w:r>
+      <w:proofErr w:type="spellEnd"/>
+      <w:r>
+        <w:t xml:space="preserve"> into an array (Just the usernames and passwords</w:t>
       </w:r>
       <w:r>
         <w:t>)</w:t>
@@ -1340,6 +1348,11 @@
       <w:r>
         <w:t>to a dictionary at the start of an operation for easy lookup when needed</w:t>
       </w:r>
+    </w:p>
+    <w:p>
+      <w:pPr>
+        <w:ind w:left="360"/>
+      </w:pPr>
     </w:p>
     <w:p>
       <w:r>

</xml_diff>